<commit_message>
modificacion detalles y creacion de PDF
</commit_message>
<xml_diff>
--- a/Trabajos Prácticos/TP_04/GRUPO2_TP_02_Herramienta_de_SCM.docx
+++ b/Trabajos Prácticos/TP_04/GRUPO2_TP_02_Herramienta_de_SCM.docx
@@ -586,15 +586,7 @@
               <w:cnfStyle w:val="000000100000" w:firstRow="0" w:lastRow="0" w:firstColumn="0" w:lastColumn="0" w:oddVBand="0" w:evenVBand="0" w:oddHBand="1" w:evenHBand="0" w:firstRowFirstColumn="0" w:firstRowLastColumn="0" w:lastRowFirstColumn="0" w:lastRowLastColumn="0"/>
             </w:pPr>
             <w:r>
-              <w:t>&lt;</w:t>
-            </w:r>
-            <w:proofErr w:type="spellStart"/>
-            <w:r>
-              <w:t>url_repositorio</w:t>
-            </w:r>
-            <w:proofErr w:type="spellEnd"/>
-            <w:r>
-              <w:t>&gt;/</w:t>
+              <w:t>&lt;url_repositorio&gt;/</w:t>
             </w:r>
           </w:p>
         </w:tc>
@@ -654,15 +646,7 @@
               <w:cnfStyle w:val="000000000000" w:firstRow="0" w:lastRow="0" w:firstColumn="0" w:lastColumn="0" w:oddVBand="0" w:evenVBand="0" w:oddHBand="0" w:evenHBand="0" w:firstRowFirstColumn="0" w:firstRowLastColumn="0" w:lastRowFirstColumn="0" w:lastRowLastColumn="0"/>
             </w:pPr>
             <w:r>
-              <w:t>&lt;</w:t>
-            </w:r>
-            <w:proofErr w:type="spellStart"/>
-            <w:r>
-              <w:t>url_repositorio</w:t>
-            </w:r>
-            <w:proofErr w:type="spellEnd"/>
-            <w:r>
-              <w:t>&gt;/Presentaciones</w:t>
+              <w:t>&lt;url_repositorio&gt;/Presentaciones</w:t>
             </w:r>
           </w:p>
         </w:tc>
@@ -701,13 +685,8 @@
               <w:t>_</w:t>
             </w:r>
             <w:r>
-              <w:t>XX&gt;_&lt;NOMBRE_RECURSO</w:t>
-            </w:r>
-            <w:proofErr w:type="gramStart"/>
-            <w:r>
-              <w:t>&gt;.&lt;</w:t>
-            </w:r>
-            <w:proofErr w:type="gramEnd"/>
+              <w:t>XX&gt;_&lt;NOMBRE_RECURSO&gt;.&lt;</w:t>
+            </w:r>
             <w:r>
               <w:t>extensión</w:t>
             </w:r>
@@ -725,15 +704,7 @@
               <w:cnfStyle w:val="000000100000" w:firstRow="0" w:lastRow="0" w:firstColumn="0" w:lastColumn="0" w:oddVBand="0" w:evenVBand="0" w:oddHBand="1" w:evenHBand="0" w:firstRowFirstColumn="0" w:firstRowLastColumn="0" w:lastRowFirstColumn="0" w:lastRowLastColumn="0"/>
             </w:pPr>
             <w:r>
-              <w:t>&lt;</w:t>
-            </w:r>
-            <w:proofErr w:type="spellStart"/>
-            <w:r>
-              <w:t>url_repositorio</w:t>
-            </w:r>
-            <w:proofErr w:type="spellEnd"/>
-            <w:r>
-              <w:t>&gt;/Trabajos Prácticos/TP_&lt;XX&gt;/Recursos</w:t>
+              <w:t>&lt;url_repositorio&gt;/Trabajos Prácticos/TP_&lt;XX&gt;/Recursos</w:t>
             </w:r>
           </w:p>
         </w:tc>
@@ -781,15 +752,7 @@
               <w:cnfStyle w:val="000000000000" w:firstRow="0" w:lastRow="0" w:firstColumn="0" w:lastColumn="0" w:oddVBand="0" w:evenVBand="0" w:oddHBand="0" w:evenHBand="0" w:firstRowFirstColumn="0" w:firstRowLastColumn="0" w:lastRowFirstColumn="0" w:lastRowLastColumn="0"/>
             </w:pPr>
             <w:r>
-              <w:t>&lt;</w:t>
-            </w:r>
-            <w:proofErr w:type="spellStart"/>
-            <w:r>
-              <w:t>url_repositorio</w:t>
-            </w:r>
-            <w:proofErr w:type="spellEnd"/>
-            <w:r>
-              <w:t>&gt;/Trabajos Prácticos/TP_&lt;XX&gt;</w:t>
+              <w:t>&lt;url_repositorio&gt;/Trabajos Prácticos/TP_&lt;XX&gt;</w:t>
             </w:r>
           </w:p>
         </w:tc>
@@ -841,15 +804,7 @@
               <w:cnfStyle w:val="000000100000" w:firstRow="0" w:lastRow="0" w:firstColumn="0" w:lastColumn="0" w:oddVBand="0" w:evenVBand="0" w:oddHBand="1" w:evenHBand="0" w:firstRowFirstColumn="0" w:firstRowLastColumn="0" w:lastRowFirstColumn="0" w:lastRowLastColumn="0"/>
             </w:pPr>
             <w:r>
-              <w:t>&lt;</w:t>
-            </w:r>
-            <w:proofErr w:type="spellStart"/>
-            <w:r>
-              <w:t>url_repositorio</w:t>
-            </w:r>
-            <w:proofErr w:type="spellEnd"/>
-            <w:r>
-              <w:t>&gt;/Trabajos Prácticos/TP_&lt;XX&gt;</w:t>
+              <w:t>&lt;url_repositorio&gt;/Trabajos Prácticos/TP_&lt;XX&gt;</w:t>
             </w:r>
           </w:p>
         </w:tc>
@@ -891,15 +846,7 @@
               <w:cnfStyle w:val="000000000000" w:firstRow="0" w:lastRow="0" w:firstColumn="0" w:lastColumn="0" w:oddVBand="0" w:evenVBand="0" w:oddHBand="0" w:evenHBand="0" w:firstRowFirstColumn="0" w:firstRowLastColumn="0" w:lastRowFirstColumn="0" w:lastRowLastColumn="0"/>
             </w:pPr>
             <w:r>
-              <w:t>&lt;</w:t>
-            </w:r>
-            <w:proofErr w:type="spellStart"/>
-            <w:r>
-              <w:t>url_repositorio</w:t>
-            </w:r>
-            <w:proofErr w:type="spellEnd"/>
-            <w:r>
-              <w:t>&gt;/</w:t>
+              <w:t>&lt;url_repositorio&gt;/</w:t>
             </w:r>
           </w:p>
         </w:tc>
@@ -948,15 +895,7 @@
               <w:cnfStyle w:val="000000100000" w:firstRow="0" w:lastRow="0" w:firstColumn="0" w:lastColumn="0" w:oddVBand="0" w:evenVBand="0" w:oddHBand="1" w:evenHBand="0" w:firstRowFirstColumn="0" w:firstRowLastColumn="0" w:lastRowFirstColumn="0" w:lastRowLastColumn="0"/>
             </w:pPr>
             <w:r>
-              <w:t>&lt;</w:t>
-            </w:r>
-            <w:proofErr w:type="spellStart"/>
-            <w:r>
-              <w:t>url_repositorio</w:t>
-            </w:r>
-            <w:proofErr w:type="spellEnd"/>
-            <w:r>
-              <w:t>&gt;/</w:t>
+              <w:t>&lt;url_repositorio&gt;/</w:t>
             </w:r>
           </w:p>
         </w:tc>
@@ -998,15 +937,7 @@
               <w:cnfStyle w:val="000000000000" w:firstRow="0" w:lastRow="0" w:firstColumn="0" w:lastColumn="0" w:oddVBand="0" w:evenVBand="0" w:oddHBand="0" w:evenHBand="0" w:firstRowFirstColumn="0" w:firstRowLastColumn="0" w:lastRowFirstColumn="0" w:lastRowLastColumn="0"/>
             </w:pPr>
             <w:r>
-              <w:t>&lt;</w:t>
-            </w:r>
-            <w:proofErr w:type="spellStart"/>
-            <w:r>
-              <w:t>url_repositorio</w:t>
-            </w:r>
-            <w:proofErr w:type="spellEnd"/>
-            <w:r>
-              <w:t>&gt;/</w:t>
+              <w:t>&lt;url_repositorio&gt;/</w:t>
             </w:r>
           </w:p>
         </w:tc>
@@ -1058,21 +989,8 @@
               <w:cnfStyle w:val="000000100000" w:firstRow="0" w:lastRow="0" w:firstColumn="0" w:lastColumn="0" w:oddVBand="0" w:evenVBand="0" w:oddHBand="1" w:evenHBand="0" w:firstRowFirstColumn="0" w:firstRowLastColumn="0" w:lastRowFirstColumn="0" w:lastRowLastColumn="0"/>
             </w:pPr>
             <w:r>
-              <w:t>&lt;</w:t>
-            </w:r>
-            <w:proofErr w:type="spellStart"/>
-            <w:r>
-              <w:t>url_repositorio</w:t>
-            </w:r>
-            <w:proofErr w:type="spellEnd"/>
-            <w:r>
-              <w:t xml:space="preserve">&gt;/Material </w:t>
-            </w:r>
-            <w:proofErr w:type="spellStart"/>
-            <w:r>
-              <w:t>Bibliografico</w:t>
-            </w:r>
-            <w:proofErr w:type="spellEnd"/>
+              <w:t>&lt;url_repositorio&gt;/Material Bibliografico</w:t>
+            </w:r>
           </w:p>
         </w:tc>
       </w:tr>
@@ -1100,15 +1018,7 @@
               <w:cnfStyle w:val="000000000000" w:firstRow="0" w:lastRow="0" w:firstColumn="0" w:lastColumn="0" w:oddVBand="0" w:evenVBand="0" w:oddHBand="0" w:evenHBand="0" w:firstRowFirstColumn="0" w:firstRowLastColumn="0" w:lastRowFirstColumn="0" w:lastRowLastColumn="0"/>
             </w:pPr>
             <w:r>
-              <w:t>&lt;NOMBRE_COMPONENTE_SW</w:t>
-            </w:r>
-            <w:proofErr w:type="gramStart"/>
-            <w:r>
-              <w:t>&gt;.&lt;</w:t>
-            </w:r>
-            <w:proofErr w:type="gramEnd"/>
-            <w:r>
-              <w:t>extensión&gt;</w:t>
+              <w:t>&lt;NOMBRE_COMPONENTE_SW&gt;.&lt;extensión&gt;</w:t>
             </w:r>
           </w:p>
         </w:tc>
@@ -1121,21 +1031,8 @@
               <w:cnfStyle w:val="000000000000" w:firstRow="0" w:lastRow="0" w:firstColumn="0" w:lastColumn="0" w:oddVBand="0" w:evenVBand="0" w:oddHBand="0" w:evenHBand="0" w:firstRowFirstColumn="0" w:firstRowLastColumn="0" w:lastRowFirstColumn="0" w:lastRowLastColumn="0"/>
             </w:pPr>
             <w:r>
-              <w:t>&lt;</w:t>
-            </w:r>
-            <w:proofErr w:type="spellStart"/>
-            <w:r>
-              <w:t>url_repositorio</w:t>
-            </w:r>
-            <w:proofErr w:type="spellEnd"/>
-            <w:r>
-              <w:t>&gt;/Trabajos Prácticos/TP_06/</w:t>
-            </w:r>
-            <w:proofErr w:type="spellStart"/>
-            <w:r>
-              <w:t>DeliverEat</w:t>
-            </w:r>
-            <w:proofErr w:type="spellEnd"/>
+              <w:t>&lt;url_repositorio&gt;/Trabajos Prácticos/TP_06/DeliverEat</w:t>
+            </w:r>
           </w:p>
         </w:tc>
       </w:tr>
@@ -1164,15 +1061,7 @@
               <w:cnfStyle w:val="000000100000" w:firstRow="0" w:lastRow="0" w:firstColumn="0" w:lastColumn="0" w:oddVBand="0" w:evenVBand="0" w:oddHBand="1" w:evenHBand="0" w:firstRowFirstColumn="0" w:firstRowLastColumn="0" w:lastRowFirstColumn="0" w:lastRowLastColumn="0"/>
             </w:pPr>
             <w:r>
-              <w:t>&lt;YYYY</w:t>
-            </w:r>
-            <w:proofErr w:type="gramStart"/>
-            <w:r>
-              <w:t>&gt;  &lt;</w:t>
-            </w:r>
-            <w:proofErr w:type="gramEnd"/>
-            <w:r>
-              <w:t xml:space="preserve">XC&gt;  </w:t>
+              <w:t xml:space="preserve">&lt;YYYY&gt;  &lt;XC&gt;  </w:t>
             </w:r>
             <w:r>
               <w:t xml:space="preserve">GUIA </w:t>
@@ -1194,15 +1083,7 @@
               <w:cnfStyle w:val="000000100000" w:firstRow="0" w:lastRow="0" w:firstColumn="0" w:lastColumn="0" w:oddVBand="0" w:evenVBand="0" w:oddHBand="1" w:evenHBand="0" w:firstRowFirstColumn="0" w:firstRowLastColumn="0" w:lastRowFirstColumn="0" w:lastRowLastColumn="0"/>
             </w:pPr>
             <w:r>
-              <w:t>&lt;</w:t>
-            </w:r>
-            <w:proofErr w:type="spellStart"/>
-            <w:r>
-              <w:t>url_repositorio</w:t>
-            </w:r>
-            <w:proofErr w:type="spellEnd"/>
-            <w:r>
-              <w:t>&gt;/</w:t>
+              <w:t>&lt;url_repositorio&gt;/</w:t>
             </w:r>
             <w:r>
               <w:t>Guías de Trabajos Prácticos y Conceptuales</w:t>
@@ -1234,15 +1115,7 @@
               <w:cnfStyle w:val="000000000000" w:firstRow="0" w:lastRow="0" w:firstColumn="0" w:lastColumn="0" w:oddVBand="0" w:evenVBand="0" w:oddHBand="0" w:evenHBand="0" w:firstRowFirstColumn="0" w:firstRowLastColumn="0" w:lastRowFirstColumn="0" w:lastRowLastColumn="0"/>
             </w:pPr>
             <w:r>
-              <w:t>TEMPLATE_&lt;NOMBRE_TEMPLATE</w:t>
-            </w:r>
-            <w:proofErr w:type="gramStart"/>
-            <w:r>
-              <w:t>&gt;.&lt;</w:t>
-            </w:r>
-            <w:proofErr w:type="gramEnd"/>
-            <w:r>
-              <w:t>extensión&gt;</w:t>
+              <w:t>TEMPLATE_&lt;NOMBRE_TEMPLATE&gt;.&lt;extensión&gt;</w:t>
             </w:r>
           </w:p>
         </w:tc>
@@ -1255,15 +1128,7 @@
               <w:cnfStyle w:val="000000000000" w:firstRow="0" w:lastRow="0" w:firstColumn="0" w:lastColumn="0" w:oddVBand="0" w:evenVBand="0" w:oddHBand="0" w:evenHBand="0" w:firstRowFirstColumn="0" w:firstRowLastColumn="0" w:lastRowFirstColumn="0" w:lastRowLastColumn="0"/>
             </w:pPr>
             <w:r>
-              <w:t>&lt;</w:t>
-            </w:r>
-            <w:proofErr w:type="spellStart"/>
-            <w:r>
-              <w:t>url_repositorio</w:t>
-            </w:r>
-            <w:proofErr w:type="spellEnd"/>
-            <w:r>
-              <w:t>&gt;/Plantillas</w:t>
+              <w:t>&lt;url_repositorio&gt;/Plantillas</w:t>
             </w:r>
           </w:p>
         </w:tc>
@@ -1332,11 +1197,9 @@
             <w:tcW w:w="4106" w:type="dxa"/>
           </w:tcPr>
           <w:p>
-            <w:proofErr w:type="spellStart"/>
             <w:r>
               <w:t>url_repositorio</w:t>
             </w:r>
-            <w:proofErr w:type="spellEnd"/>
           </w:p>
         </w:tc>
         <w:tc>
@@ -1631,6 +1494,32 @@
           </w:p>
         </w:tc>
       </w:tr>
+      <w:tr>
+        <w:tc>
+          <w:tcPr>
+            <w:cnfStyle w:val="001000000000" w:firstRow="0" w:lastRow="0" w:firstColumn="1" w:lastColumn="0" w:oddVBand="0" w:evenVBand="0" w:oddHBand="0" w:evenHBand="0" w:firstRowFirstColumn="0" w:firstRowLastColumn="0" w:lastRowFirstColumn="0" w:lastRowLastColumn="0"/>
+            <w:tcW w:w="4106" w:type="dxa"/>
+          </w:tcPr>
+          <w:p>
+            <w:r>
+              <w:t>&lt;NOMBRE_RECURSO&gt;</w:t>
+            </w:r>
+          </w:p>
+        </w:tc>
+        <w:tc>
+          <w:tcPr>
+            <w:tcW w:w="4910" w:type="dxa"/>
+          </w:tcPr>
+          <w:p>
+            <w:pPr>
+              <w:cnfStyle w:val="000000000000" w:firstRow="0" w:lastRow="0" w:firstColumn="0" w:lastColumn="0" w:oddVBand="0" w:evenVBand="0" w:oddHBand="0" w:evenHBand="0" w:firstRowFirstColumn="0" w:firstRowLastColumn="0" w:lastRowFirstColumn="0" w:lastRowLastColumn="0"/>
+            </w:pPr>
+            <w:r>
+              <w:t>Nombre del recurso del TP. Pueden ser fotos, planillas, gráficos, etc.</w:t>
+            </w:r>
+          </w:p>
+        </w:tc>
+      </w:tr>
     </w:tbl>
     <w:p/>
     <w:p>
@@ -1647,7 +1536,6 @@
         <w:pStyle w:val="Subtitle"/>
       </w:pPr>
       <w:r>
-        <w:lastRenderedPageBreak/>
         <w:t>Definición de línea de base</w:t>
       </w:r>
     </w:p>

</xml_diff>